<commit_message>
msnet lab4 relations fix
</commit_message>
<xml_diff>
--- a/msnet/Lab4/Lab4.docx
+++ b/msnet/Lab4/Lab4.docx
@@ -999,23 +999,7 @@
           <w:sz w:val="28"/>
           <w:lang w:val="uk-UA"/>
         </w:rPr>
-        <w:t xml:space="preserve"> </w:t>
-      </w:r>
-      <w:r>
-        <w:rPr>
-          <w:rFonts w:ascii="Times New Roman" w:hAnsi="Times New Roman" w:cs="Times New Roman"/>
-          <w:sz w:val="28"/>
-          <w:lang w:val="uk-UA"/>
-        </w:rPr>
-        <w:t xml:space="preserve">нащадок абстрактного класу компонента – </w:t>
-      </w:r>
-      <w:r>
-        <w:rPr>
-          <w:rFonts w:ascii="Times New Roman" w:hAnsi="Times New Roman" w:cs="Times New Roman"/>
-          <w:sz w:val="28"/>
-          <w:lang w:val="uk-UA"/>
-        </w:rPr>
-        <w:t>файл</w:t>
+        <w:t xml:space="preserve"> нащадок абстрактного класу компонента – файл</w:t>
       </w:r>
       <w:r>
         <w:rPr>
@@ -1252,13 +1236,13 @@
           <w:rFonts w:ascii="Consolas" w:hAnsi="Consolas" w:cs="Times New Roman"/>
           <w:noProof/>
           <w:sz w:val="20"/>
-          <w:lang w:val="ru-RU"/>
+          <w:lang w:val="uk-UA"/>
         </w:rPr>
         <w:drawing>
           <wp:inline distT="0" distB="0" distL="0" distR="0">
-            <wp:extent cx="6858000" cy="5457825"/>
-            <wp:effectExtent l="0" t="0" r="0" b="9525"/>
-            <wp:docPr id="12" name="Picture 12" descr="C:\Users\FeedBlack-PC\Downloads\Lab4.drawio (3).png"/>
+            <wp:extent cx="6854190" cy="5457190"/>
+            <wp:effectExtent l="0" t="0" r="3810" b="0"/>
+            <wp:docPr id="2" name="Picture 2"/>
             <wp:cNvGraphicFramePr>
               <a:graphicFrameLocks xmlns:a="http://schemas.openxmlformats.org/drawingml/2006/main" noChangeAspect="1"/>
             </wp:cNvGraphicFramePr>
@@ -1266,7 +1250,7 @@
               <a:graphicData uri="http://schemas.openxmlformats.org/drawingml/2006/picture">
                 <pic:pic xmlns:pic="http://schemas.openxmlformats.org/drawingml/2006/picture">
                   <pic:nvPicPr>
-                    <pic:cNvPr id="0" name="Picture 5" descr="C:\Users\FeedBlack-PC\Downloads\Lab4.drawio (3).png"/>
+                    <pic:cNvPr id="0" name="Picture 1"/>
                     <pic:cNvPicPr>
                       <a:picLocks noChangeAspect="1" noChangeArrowheads="1"/>
                     </pic:cNvPicPr>
@@ -1287,7 +1271,7 @@
                   <pic:spPr bwMode="auto">
                     <a:xfrm>
                       <a:off x="0" y="0"/>
-                      <a:ext cx="6858000" cy="5457825"/>
+                      <a:ext cx="6854190" cy="5457190"/>
                     </a:xfrm>
                     <a:prstGeom prst="rect">
                       <a:avLst/>

</xml_diff>